<commit_message>
Add PID and slides for checkpoint 3/3
</commit_message>
<xml_diff>
--- a/doc/checkpoint-3/Project Initiation Document.docx
+++ b/doc/checkpoint-3/Project Initiation Document.docx
@@ -284,7 +284,7 @@
                 <w:sz w:val="28"/>
                 <w:lang w:val="fr-BE"/>
               </w:rPr>
-              <w:t>2</w:t>
+              <w:t>3</w:t>
             </w:r>
             <w:r>
               <w:rPr>
@@ -349,7 +349,7 @@
                 <w:sz w:val="28"/>
                 <w:lang w:val="fr-BE"/>
               </w:rPr>
-              <w:t>28/03</w:t>
+              <w:t>02/05</w:t>
             </w:r>
             <w:r>
               <w:rPr>
@@ -785,7 +785,7 @@
                 <w:sz w:val="28"/>
                 <w:lang w:val="fr-BE"/>
               </w:rPr>
-              <w:t>2</w:t>
+              <w:t>3</w:t>
             </w:r>
           </w:p>
         </w:tc>
@@ -843,7 +843,7 @@
                 <w:sz w:val="28"/>
                 <w:lang w:val="fr-BE"/>
               </w:rPr>
-              <w:t>2</w:t>
+              <w:t>5</w:t>
             </w:r>
             <w:r>
               <w:rPr>
@@ -1460,6 +1460,62 @@
               <w:t>28/03/2019</w:t>
             </w:r>
           </w:p>
+          <w:p>
+            <w:pPr>
+              <w:jc w:val="both"/>
+              <w:rPr>
+                <w:lang w:val="fr-BE"/>
+              </w:rPr>
+            </w:pPr>
+          </w:p>
+          <w:p>
+            <w:pPr>
+              <w:jc w:val="both"/>
+              <w:rPr>
+                <w:lang w:val="fr-BE"/>
+              </w:rPr>
+            </w:pPr>
+          </w:p>
+          <w:p>
+            <w:pPr>
+              <w:jc w:val="both"/>
+              <w:rPr>
+                <w:lang w:val="fr-BE"/>
+              </w:rPr>
+            </w:pPr>
+          </w:p>
+          <w:p>
+            <w:pPr>
+              <w:jc w:val="both"/>
+              <w:rPr>
+                <w:lang w:val="fr-BE"/>
+              </w:rPr>
+            </w:pPr>
+            <w:r>
+              <w:rPr>
+                <w:lang w:val="fr-BE"/>
+              </w:rPr>
+              <w:t>02</w:t>
+            </w:r>
+            <w:r>
+              <w:rPr>
+                <w:lang w:val="fr-BE"/>
+              </w:rPr>
+              <w:t>/0</w:t>
+            </w:r>
+            <w:r>
+              <w:rPr>
+                <w:lang w:val="fr-BE"/>
+              </w:rPr>
+              <w:t>5</w:t>
+            </w:r>
+            <w:r>
+              <w:rPr>
+                <w:lang w:val="fr-BE"/>
+              </w:rPr>
+              <w:t>/2019</w:t>
+            </w:r>
+          </w:p>
         </w:tc>
         <w:tc>
           <w:tcPr>
@@ -1501,6 +1557,44 @@
               <w:t>28/02/2019</w:t>
             </w:r>
           </w:p>
+          <w:p>
+            <w:pPr>
+              <w:jc w:val="both"/>
+              <w:rPr>
+                <w:lang w:val="fr-BE"/>
+              </w:rPr>
+            </w:pPr>
+          </w:p>
+          <w:p>
+            <w:pPr>
+              <w:jc w:val="both"/>
+              <w:rPr>
+                <w:lang w:val="fr-BE"/>
+              </w:rPr>
+            </w:pPr>
+          </w:p>
+          <w:p>
+            <w:pPr>
+              <w:jc w:val="both"/>
+              <w:rPr>
+                <w:lang w:val="fr-BE"/>
+              </w:rPr>
+            </w:pPr>
+          </w:p>
+          <w:p>
+            <w:pPr>
+              <w:jc w:val="both"/>
+              <w:rPr>
+                <w:lang w:val="fr-BE"/>
+              </w:rPr>
+            </w:pPr>
+            <w:r>
+              <w:rPr>
+                <w:lang w:val="fr-BE"/>
+              </w:rPr>
+              <w:t>28/03/2019</w:t>
+            </w:r>
+          </w:p>
         </w:tc>
         <w:tc>
           <w:tcPr>
@@ -1541,17 +1635,63 @@
                 <w:lang w:val="fr-BE"/>
               </w:rPr>
             </w:pPr>
-            <w:r>
-              <w:rPr>
-                <w:lang w:val="fr-BE"/>
-              </w:rPr>
-              <w:t>Re-planification suite aux retards matériels</w:t>
+            <w:proofErr w:type="spellStart"/>
+            <w:r>
+              <w:rPr>
+                <w:lang w:val="fr-BE"/>
+              </w:rPr>
+              <w:t>Re</w:t>
+            </w:r>
+            <w:proofErr w:type="spellEnd"/>
+            <w:r>
+              <w:rPr>
+                <w:lang w:val="fr-BE"/>
+              </w:rPr>
+              <w:t>-planification suite aux retards matériels</w:t>
             </w:r>
             <w:r>
               <w:rPr>
                 <w:lang w:val="fr-BE"/>
               </w:rPr>
               <w:t>, attribution de tâches</w:t>
+            </w:r>
+          </w:p>
+          <w:p>
+            <w:pPr>
+              <w:jc w:val="both"/>
+              <w:rPr>
+                <w:lang w:val="fr-BE"/>
+              </w:rPr>
+            </w:pPr>
+          </w:p>
+          <w:p>
+            <w:pPr>
+              <w:jc w:val="both"/>
+              <w:rPr>
+                <w:lang w:val="fr-BE"/>
+              </w:rPr>
+            </w:pPr>
+          </w:p>
+          <w:p>
+            <w:pPr>
+              <w:jc w:val="both"/>
+              <w:rPr>
+                <w:lang w:val="fr-BE"/>
+              </w:rPr>
+            </w:pPr>
+            <w:proofErr w:type="spellStart"/>
+            <w:r>
+              <w:rPr>
+                <w:lang w:val="fr-BE"/>
+              </w:rPr>
+              <w:t>Re</w:t>
+            </w:r>
+            <w:proofErr w:type="spellEnd"/>
+            <w:r>
+              <w:rPr>
+                <w:lang w:val="fr-BE"/>
+              </w:rPr>
+              <w:t>-planification des tâches suites à l’ajout de tâches par le client (checkpoint 2)</w:t>
             </w:r>
           </w:p>
         </w:tc>
@@ -1592,13 +1732,41 @@
               <w:rPr>
                 <w:lang w:val="fr-BE"/>
               </w:rPr>
-              <w:t>Adaptation de la plannification</w:t>
+              <w:t xml:space="preserve">Adaptation de la </w:t>
+            </w:r>
+            <w:r>
+              <w:rPr>
+                <w:lang w:val="fr-BE"/>
+              </w:rPr>
+              <w:t>planification</w:t>
             </w:r>
             <w:r>
               <w:rPr>
                 <w:lang w:val="fr-BE"/>
               </w:rPr>
               <w:t xml:space="preserve"> et de l’attribution des tâches</w:t>
+            </w:r>
+          </w:p>
+          <w:p>
+            <w:pPr>
+              <w:jc w:val="both"/>
+              <w:rPr>
+                <w:lang w:val="fr-BE"/>
+              </w:rPr>
+            </w:pPr>
+          </w:p>
+          <w:p>
+            <w:pPr>
+              <w:jc w:val="both"/>
+              <w:rPr>
+                <w:lang w:val="fr-BE"/>
+              </w:rPr>
+            </w:pPr>
+            <w:r>
+              <w:rPr>
+                <w:lang w:val="fr-BE"/>
+              </w:rPr>
+              <w:t>Adaptation de la planification et de l’attribution des tâches</w:t>
             </w:r>
           </w:p>
         </w:tc>
@@ -2151,7 +2319,25 @@
               <w:rPr>
                 <w:lang w:val="fr-BE"/>
               </w:rPr>
-              <w:t>28/03</w:t>
+              <w:t>0</w:t>
+            </w:r>
+            <w:r>
+              <w:rPr>
+                <w:lang w:val="fr-BE"/>
+              </w:rPr>
+              <w:t>2</w:t>
+            </w:r>
+            <w:r>
+              <w:rPr>
+                <w:lang w:val="fr-BE"/>
+              </w:rPr>
+              <w:t>/0</w:t>
+            </w:r>
+            <w:r>
+              <w:rPr>
+                <w:lang w:val="fr-BE"/>
+              </w:rPr>
+              <w:t>5</w:t>
             </w:r>
             <w:r>
               <w:rPr>
@@ -2179,7 +2365,19 @@
               <w:rPr>
                 <w:lang w:val="fr-BE"/>
               </w:rPr>
-              <w:t>28/03</w:t>
+              <w:t>0</w:t>
+            </w:r>
+            <w:r>
+              <w:rPr>
+                <w:lang w:val="fr-BE"/>
+              </w:rPr>
+              <w:t>2/0</w:t>
+            </w:r>
+            <w:r>
+              <w:rPr>
+                <w:lang w:val="fr-BE"/>
+              </w:rPr>
+              <w:t>5</w:t>
             </w:r>
             <w:r>
               <w:rPr>
@@ -2215,7 +2413,19 @@
               <w:rPr>
                 <w:lang w:val="fr-BE"/>
               </w:rPr>
-              <w:t>28/03</w:t>
+              <w:t>0</w:t>
+            </w:r>
+            <w:r>
+              <w:rPr>
+                <w:lang w:val="fr-BE"/>
+              </w:rPr>
+              <w:t>2/0</w:t>
+            </w:r>
+            <w:r>
+              <w:rPr>
+                <w:lang w:val="fr-BE"/>
+              </w:rPr>
+              <w:t>5</w:t>
             </w:r>
             <w:r>
               <w:rPr>
@@ -2259,7 +2469,19 @@
               <w:rPr>
                 <w:lang w:val="fr-BE"/>
               </w:rPr>
-              <w:t>28/03</w:t>
+              <w:t>0</w:t>
+            </w:r>
+            <w:r>
+              <w:rPr>
+                <w:lang w:val="fr-BE"/>
+              </w:rPr>
+              <w:t>2/0</w:t>
+            </w:r>
+            <w:r>
+              <w:rPr>
+                <w:lang w:val="fr-BE"/>
+              </w:rPr>
+              <w:t>5</w:t>
             </w:r>
             <w:r>
               <w:rPr>
@@ -2290,7 +2512,7 @@
               <w:rPr>
                 <w:lang w:val="fr-BE"/>
               </w:rPr>
-              <w:t>2</w:t>
+              <w:t>3</w:t>
             </w:r>
             <w:r>
               <w:rPr>
@@ -2318,7 +2540,7 @@
               <w:rPr>
                 <w:lang w:val="fr-BE"/>
               </w:rPr>
-              <w:t>2</w:t>
+              <w:t>3</w:t>
             </w:r>
             <w:r>
               <w:rPr>
@@ -2354,7 +2576,7 @@
               <w:rPr>
                 <w:lang w:val="fr-BE"/>
               </w:rPr>
-              <w:t>2</w:t>
+              <w:t>3</w:t>
             </w:r>
             <w:r>
               <w:rPr>
@@ -2398,7 +2620,7 @@
               <w:rPr>
                 <w:lang w:val="fr-BE"/>
               </w:rPr>
-              <w:t>2</w:t>
+              <w:t>3</w:t>
             </w:r>
             <w:r>
               <w:rPr>
@@ -2683,6 +2905,7 @@
               <w:rPr>
                 <w:lang w:val="fr-BE"/>
               </w:rPr>
+              <w:lastRenderedPageBreak/>
               <w:t>Jean-Sébastien Lerat</w:t>
             </w:r>
           </w:p>
@@ -2727,7 +2950,6 @@
               <w:rPr>
                 <w:lang w:val="fr-BE"/>
               </w:rPr>
-              <w:lastRenderedPageBreak/>
               <w:t>BELLARMIN NOLACK FOTE Fabrice, ROUKH Amine</w:t>
             </w:r>
           </w:p>
@@ -2775,7 +2997,6 @@
               <w:rPr>
                 <w:lang w:val="fr-BE"/>
               </w:rPr>
-              <w:lastRenderedPageBreak/>
               <w:t>Chef de projet</w:t>
             </w:r>
           </w:p>
@@ -2875,8 +3096,19 @@
               <w:rPr>
                 <w:lang w:val="fr-BE"/>
               </w:rPr>
-              <w:lastRenderedPageBreak/>
-              <w:t>28/03</w:t>
+              <w:t>0</w:t>
+            </w:r>
+            <w:r>
+              <w:rPr>
+                <w:lang w:val="fr-BE"/>
+              </w:rPr>
+              <w:t>2</w:t>
+            </w:r>
+            <w:r>
+              <w:rPr>
+                <w:lang w:val="fr-BE"/>
+              </w:rPr>
+              <w:t>/05</w:t>
             </w:r>
             <w:r>
               <w:rPr>
@@ -2904,7 +3136,19 @@
               <w:rPr>
                 <w:lang w:val="fr-BE"/>
               </w:rPr>
-              <w:t>28/03</w:t>
+              <w:t>02</w:t>
+            </w:r>
+            <w:r>
+              <w:rPr>
+                <w:lang w:val="fr-BE"/>
+              </w:rPr>
+              <w:t>/0</w:t>
+            </w:r>
+            <w:r>
+              <w:rPr>
+                <w:lang w:val="fr-BE"/>
+              </w:rPr>
+              <w:t>5</w:t>
             </w:r>
             <w:r>
               <w:rPr>
@@ -2940,7 +3184,19 @@
               <w:rPr>
                 <w:lang w:val="fr-BE"/>
               </w:rPr>
-              <w:t>28/03</w:t>
+              <w:t>02</w:t>
+            </w:r>
+            <w:r>
+              <w:rPr>
+                <w:lang w:val="fr-BE"/>
+              </w:rPr>
+              <w:t>/0</w:t>
+            </w:r>
+            <w:r>
+              <w:rPr>
+                <w:lang w:val="fr-BE"/>
+              </w:rPr>
+              <w:t>5</w:t>
             </w:r>
             <w:r>
               <w:rPr>
@@ -2968,7 +3224,19 @@
               <w:rPr>
                 <w:lang w:val="fr-BE"/>
               </w:rPr>
-              <w:t>28/03</w:t>
+              <w:t>02</w:t>
+            </w:r>
+            <w:r>
+              <w:rPr>
+                <w:lang w:val="fr-BE"/>
+              </w:rPr>
+              <w:t>/0</w:t>
+            </w:r>
+            <w:r>
+              <w:rPr>
+                <w:lang w:val="fr-BE"/>
+              </w:rPr>
+              <w:t>5</w:t>
             </w:r>
             <w:r>
               <w:rPr>
@@ -2999,8 +3267,7 @@
               <w:rPr>
                 <w:lang w:val="fr-BE"/>
               </w:rPr>
-              <w:lastRenderedPageBreak/>
-              <w:t>2</w:t>
+              <w:t>3</w:t>
             </w:r>
             <w:r>
               <w:rPr>
@@ -3028,7 +3295,7 @@
               <w:rPr>
                 <w:lang w:val="fr-BE"/>
               </w:rPr>
-              <w:t>2</w:t>
+              <w:t>3</w:t>
             </w:r>
             <w:r>
               <w:rPr>
@@ -3064,7 +3331,7 @@
               <w:rPr>
                 <w:lang w:val="fr-BE"/>
               </w:rPr>
-              <w:t>2</w:t>
+              <w:t>3</w:t>
             </w:r>
             <w:r>
               <w:rPr>
@@ -3092,7 +3359,7 @@
               <w:rPr>
                 <w:lang w:val="fr-BE"/>
               </w:rPr>
-              <w:t>2</w:t>
+              <w:t>3</w:t>
             </w:r>
             <w:r>
               <w:rPr>
@@ -3118,7 +3385,6 @@
           <w:sz w:val="28"/>
           <w:lang w:val="fr-BE"/>
         </w:rPr>
-        <w:lastRenderedPageBreak/>
         <w:t>2</w:t>
       </w:r>
       <w:r>
@@ -4194,7 +4460,7 @@
                 <w:noProof/>
                 <w:webHidden/>
               </w:rPr>
-              <w:t>8</w:t>
+              <w:t>9</w:t>
             </w:r>
             <w:r>
               <w:rPr>
@@ -4446,7 +4712,7 @@
                 <w:noProof/>
                 <w:webHidden/>
               </w:rPr>
-              <w:t>9</w:t>
+              <w:t>10</w:t>
             </w:r>
             <w:r>
               <w:rPr>
@@ -4530,7 +4796,7 @@
                 <w:noProof/>
                 <w:webHidden/>
               </w:rPr>
-              <w:t>10</w:t>
+              <w:t>11</w:t>
             </w:r>
             <w:r>
               <w:rPr>
@@ -4614,7 +4880,7 @@
                 <w:noProof/>
                 <w:webHidden/>
               </w:rPr>
-              <w:t>11</w:t>
+              <w:t>12</w:t>
             </w:r>
             <w:r>
               <w:rPr>
@@ -4698,7 +4964,7 @@
                 <w:noProof/>
                 <w:webHidden/>
               </w:rPr>
-              <w:t>11</w:t>
+              <w:t>12</w:t>
             </w:r>
             <w:r>
               <w:rPr>
@@ -5516,7 +5782,67 @@
           <w:szCs w:val="24"/>
           <w:lang w:val="fr-BE"/>
         </w:rPr>
-        <w:t>peut importer des données (excel, access, fichier text (style csv), ...) et autoriser des personnes à accéder à ses données. Il peut également supprimer toutes ses données personnelles ou bien les modifier. Attention certaines données peuvent être envoyées à une autre application et ne plus être modifiable sur cette autre application.</w:t>
+        <w:t>peut importer des données (</w:t>
+      </w:r>
+      <w:proofErr w:type="spellStart"/>
+      <w:r>
+        <w:rPr>
+          <w:color w:val="auto"/>
+          <w:sz w:val="24"/>
+          <w:szCs w:val="24"/>
+          <w:lang w:val="fr-BE"/>
+        </w:rPr>
+        <w:t>excel</w:t>
+      </w:r>
+      <w:proofErr w:type="spellEnd"/>
+      <w:r>
+        <w:rPr>
+          <w:color w:val="auto"/>
+          <w:sz w:val="24"/>
+          <w:szCs w:val="24"/>
+          <w:lang w:val="fr-BE"/>
+        </w:rPr>
+        <w:t xml:space="preserve">, </w:t>
+      </w:r>
+      <w:proofErr w:type="spellStart"/>
+      <w:r>
+        <w:rPr>
+          <w:color w:val="auto"/>
+          <w:sz w:val="24"/>
+          <w:szCs w:val="24"/>
+          <w:lang w:val="fr-BE"/>
+        </w:rPr>
+        <w:t>access</w:t>
+      </w:r>
+      <w:proofErr w:type="spellEnd"/>
+      <w:r>
+        <w:rPr>
+          <w:color w:val="auto"/>
+          <w:sz w:val="24"/>
+          <w:szCs w:val="24"/>
+          <w:lang w:val="fr-BE"/>
+        </w:rPr>
+        <w:t xml:space="preserve">, fichier </w:t>
+      </w:r>
+      <w:proofErr w:type="spellStart"/>
+      <w:r>
+        <w:rPr>
+          <w:color w:val="auto"/>
+          <w:sz w:val="24"/>
+          <w:szCs w:val="24"/>
+          <w:lang w:val="fr-BE"/>
+        </w:rPr>
+        <w:t>text</w:t>
+      </w:r>
+      <w:proofErr w:type="spellEnd"/>
+      <w:r>
+        <w:rPr>
+          <w:color w:val="auto"/>
+          <w:sz w:val="24"/>
+          <w:szCs w:val="24"/>
+          <w:lang w:val="fr-BE"/>
+        </w:rPr>
+        <w:t xml:space="preserve"> (style csv), ...) et autoriser des personnes à accéder à ses données. Il peut également supprimer toutes ses données personnelles ou bien les modifier. Attention certaines données peuvent être envoyées à une autre application et ne plus être modifiable sur cette autre application.</w:t>
       </w:r>
     </w:p>
     <w:p>
@@ -5926,7 +6252,27 @@
           <w:szCs w:val="24"/>
           <w:lang w:val="fr-BE"/>
         </w:rPr>
-        <w:t>tilisation de scrum combiné avec XP.</w:t>
+        <w:t xml:space="preserve">tilisation de </w:t>
+      </w:r>
+      <w:proofErr w:type="spellStart"/>
+      <w:r>
+        <w:rPr>
+          <w:color w:val="auto"/>
+          <w:sz w:val="24"/>
+          <w:szCs w:val="24"/>
+          <w:lang w:val="fr-BE"/>
+        </w:rPr>
+        <w:t>scrum</w:t>
+      </w:r>
+      <w:proofErr w:type="spellEnd"/>
+      <w:r>
+        <w:rPr>
+          <w:color w:val="auto"/>
+          <w:sz w:val="24"/>
+          <w:szCs w:val="24"/>
+          <w:lang w:val="fr-BE"/>
+        </w:rPr>
+        <w:t xml:space="preserve"> combiné avec XP.</w:t>
       </w:r>
     </w:p>
     <w:p>
@@ -6193,7 +6539,27 @@
           <w:szCs w:val="24"/>
           <w:lang w:val="fr-BE"/>
         </w:rPr>
-        <w:t xml:space="preserve"> : on ne peut pas imposer à Microsoft d’ajouter une fonctionnalité à PowerBI).</w:t>
+        <w:t xml:space="preserve"> : on ne peut pas imposer à Microsoft d’ajouter une fonctionnalité à </w:t>
+      </w:r>
+      <w:proofErr w:type="spellStart"/>
+      <w:r>
+        <w:rPr>
+          <w:color w:val="auto"/>
+          <w:sz w:val="24"/>
+          <w:szCs w:val="24"/>
+          <w:lang w:val="fr-BE"/>
+        </w:rPr>
+        <w:t>PowerBI</w:t>
+      </w:r>
+      <w:proofErr w:type="spellEnd"/>
+      <w:r>
+        <w:rPr>
+          <w:color w:val="auto"/>
+          <w:sz w:val="24"/>
+          <w:szCs w:val="24"/>
+          <w:lang w:val="fr-BE"/>
+        </w:rPr>
+        <w:t>).</w:t>
       </w:r>
     </w:p>
     <w:p>
@@ -6307,7 +6673,27 @@
           <w:szCs w:val="24"/>
           <w:lang w:val="fr-BE"/>
         </w:rPr>
-        <w:t xml:space="preserve">luster de calcul (slurm) avec docker (container) </w:t>
+        <w:t>luster de calcul (</w:t>
+      </w:r>
+      <w:proofErr w:type="spellStart"/>
+      <w:r>
+        <w:rPr>
+          <w:color w:val="auto"/>
+          <w:sz w:val="24"/>
+          <w:szCs w:val="24"/>
+          <w:lang w:val="fr-BE"/>
+        </w:rPr>
+        <w:t>slurm</w:t>
+      </w:r>
+      <w:proofErr w:type="spellEnd"/>
+      <w:r>
+        <w:rPr>
+          <w:color w:val="auto"/>
+          <w:sz w:val="24"/>
+          <w:szCs w:val="24"/>
+          <w:lang w:val="fr-BE"/>
+        </w:rPr>
+        <w:t xml:space="preserve">) avec docker (container) </w:t>
       </w:r>
       <w:r>
         <w:rPr>
@@ -6401,7 +6787,17 @@
           <w:szCs w:val="24"/>
           <w:lang w:val="fr-BE"/>
         </w:rPr>
-        <w:t xml:space="preserve"> dimensionnable</w:t>
+        <w:t xml:space="preserve"> </w:t>
+      </w:r>
+      <w:proofErr w:type="spellStart"/>
+      <w:r>
+        <w:rPr>
+          <w:color w:val="auto"/>
+          <w:sz w:val="24"/>
+          <w:szCs w:val="24"/>
+          <w:lang w:val="fr-BE"/>
+        </w:rPr>
+        <w:t>dimensionnable</w:t>
       </w:r>
       <w:r>
         <w:rPr>
@@ -6412,6 +6808,7 @@
         </w:rPr>
         <w:t>s</w:t>
       </w:r>
+      <w:proofErr w:type="spellEnd"/>
       <w:r>
         <w:rPr>
           <w:color w:val="auto"/>
@@ -6466,14 +6863,25 @@
         </w:rPr>
         <w:t xml:space="preserve"> via </w:t>
       </w:r>
-      <w:r>
-        <w:rPr>
-          <w:color w:val="auto"/>
-          <w:sz w:val="24"/>
-          <w:szCs w:val="24"/>
-          <w:lang w:val="fr-BE"/>
-        </w:rPr>
-        <w:t>snapshot.</w:t>
+      <w:proofErr w:type="spellStart"/>
+      <w:r>
+        <w:rPr>
+          <w:color w:val="auto"/>
+          <w:sz w:val="24"/>
+          <w:szCs w:val="24"/>
+          <w:lang w:val="fr-BE"/>
+        </w:rPr>
+        <w:t>snapshot</w:t>
+      </w:r>
+      <w:proofErr w:type="spellEnd"/>
+      <w:r>
+        <w:rPr>
+          <w:color w:val="auto"/>
+          <w:sz w:val="24"/>
+          <w:szCs w:val="24"/>
+          <w:lang w:val="fr-BE"/>
+        </w:rPr>
+        <w:t>.</w:t>
       </w:r>
     </w:p>
     <w:p>
@@ -6521,7 +6929,27 @@
           <w:szCs w:val="24"/>
           <w:lang w:val="fr-BE"/>
         </w:rPr>
-        <w:t xml:space="preserve"> libres d’intégration et exploitation de données : Zeppelin et Jupyter. Zeppelin est soutenu par la fondation Apache</w:t>
+        <w:t xml:space="preserve"> libres d’intégration et exploitation de données : Zeppelin et </w:t>
+      </w:r>
+      <w:proofErr w:type="spellStart"/>
+      <w:r>
+        <w:rPr>
+          <w:color w:val="auto"/>
+          <w:sz w:val="24"/>
+          <w:szCs w:val="24"/>
+          <w:lang w:val="fr-BE"/>
+        </w:rPr>
+        <w:t>Jupyter</w:t>
+      </w:r>
+      <w:proofErr w:type="spellEnd"/>
+      <w:r>
+        <w:rPr>
+          <w:color w:val="auto"/>
+          <w:sz w:val="24"/>
+          <w:szCs w:val="24"/>
+          <w:lang w:val="fr-BE"/>
+        </w:rPr>
+        <w:t>. Zeppelin est soutenu par la fondation Apache</w:t>
       </w:r>
       <w:r>
         <w:rPr>
@@ -6602,7 +7030,17 @@
           <w:szCs w:val="24"/>
           <w:lang w:val="fr-BE"/>
         </w:rPr>
-        <w:t>airement à J</w:t>
+        <w:t xml:space="preserve">airement à </w:t>
+      </w:r>
+      <w:proofErr w:type="spellStart"/>
+      <w:r>
+        <w:rPr>
+          <w:color w:val="auto"/>
+          <w:sz w:val="24"/>
+          <w:szCs w:val="24"/>
+          <w:lang w:val="fr-BE"/>
+        </w:rPr>
+        <w:t>J</w:t>
       </w:r>
       <w:r>
         <w:rPr>
@@ -6613,6 +7051,7 @@
         </w:rPr>
         <w:t>upyter</w:t>
       </w:r>
+      <w:proofErr w:type="spellEnd"/>
       <w:r>
         <w:rPr>
           <w:color w:val="auto"/>
@@ -6802,8 +7241,19 @@
           <w:szCs w:val="24"/>
           <w:lang w:val="fr-BE"/>
         </w:rPr>
-        <w:t xml:space="preserve"> temps pour ce projet parent. L’estimation des coûts et des risques sont intégrés à l’outil utilisée afin de planifier les tâches (gantt</w:t>
-      </w:r>
+        <w:t xml:space="preserve"> temps pour ce projet parent. L’estimation des coûts et des risques sont intégrés à l’outil utilisée afin de planifier les tâches (</w:t>
+      </w:r>
+      <w:proofErr w:type="spellStart"/>
+      <w:r>
+        <w:rPr>
+          <w:color w:val="auto"/>
+          <w:sz w:val="24"/>
+          <w:szCs w:val="24"/>
+          <w:lang w:val="fr-BE"/>
+        </w:rPr>
+        <w:t>gantt</w:t>
+      </w:r>
+      <w:proofErr w:type="spellEnd"/>
       <w:r>
         <w:rPr>
           <w:color w:val="auto"/>
@@ -6813,14 +7263,25 @@
         </w:rPr>
         <w:t xml:space="preserve"> </w:t>
       </w:r>
-      <w:r>
-        <w:rPr>
-          <w:color w:val="auto"/>
-          <w:sz w:val="24"/>
-          <w:szCs w:val="24"/>
-          <w:lang w:val="fr-BE"/>
-        </w:rPr>
-        <w:t>project) mais ne sont pas repris dans la version 1 étant donné le manqu</w:t>
+      <w:proofErr w:type="spellStart"/>
+      <w:r>
+        <w:rPr>
+          <w:color w:val="auto"/>
+          <w:sz w:val="24"/>
+          <w:szCs w:val="24"/>
+          <w:lang w:val="fr-BE"/>
+        </w:rPr>
+        <w:t>project</w:t>
+      </w:r>
+      <w:proofErr w:type="spellEnd"/>
+      <w:r>
+        <w:rPr>
+          <w:color w:val="auto"/>
+          <w:sz w:val="24"/>
+          <w:szCs w:val="24"/>
+          <w:lang w:val="fr-BE"/>
+        </w:rPr>
+        <w:t>) mais ne sont pas repris dans la version 1 étant donné le manqu</w:t>
       </w:r>
       <w:r>
         <w:rPr>
@@ -7769,6 +8230,7 @@
               </w:rPr>
               <w:t xml:space="preserve">Coordonne l’organisation du groupe et s’assure que le cadre de travail </w:t>
             </w:r>
+            <w:proofErr w:type="spellStart"/>
             <w:r>
               <w:rPr>
                 <w:i/>
@@ -7779,6 +8241,7 @@
               </w:rPr>
               <w:t>scrum</w:t>
             </w:r>
+            <w:proofErr w:type="spellEnd"/>
             <w:r>
               <w:rPr>
                 <w:color w:val="auto"/>
@@ -7852,8 +8315,20 @@
                 <w:szCs w:val="24"/>
                 <w:lang w:val="fr-BE"/>
               </w:rPr>
-              <w:t>tests driven</w:t>
-            </w:r>
+              <w:t xml:space="preserve">tests </w:t>
+            </w:r>
+            <w:proofErr w:type="spellStart"/>
+            <w:r>
+              <w:rPr>
+                <w:i/>
+                <w:color w:val="auto"/>
+                <w:sz w:val="24"/>
+                <w:szCs w:val="24"/>
+                <w:lang w:val="fr-BE"/>
+              </w:rPr>
+              <w:t>driven</w:t>
+            </w:r>
+            <w:proofErr w:type="spellEnd"/>
             <w:r>
               <w:rPr>
                 <w:color w:val="auto"/>
@@ -8022,6 +8497,7 @@
               </w:rPr>
               <w:t xml:space="preserve">Site </w:t>
             </w:r>
+            <w:proofErr w:type="spellStart"/>
             <w:r>
               <w:rPr>
                 <w:i/>
@@ -8032,6 +8508,7 @@
               </w:rPr>
               <w:t>frontend</w:t>
             </w:r>
+            <w:proofErr w:type="spellEnd"/>
           </w:p>
         </w:tc>
         <w:tc>
@@ -8088,6 +8565,7 @@
               </w:rPr>
               <w:t xml:space="preserve">Site </w:t>
             </w:r>
+            <w:proofErr w:type="spellStart"/>
             <w:r>
               <w:rPr>
                 <w:i/>
@@ -8098,6 +8576,7 @@
               </w:rPr>
               <w:t>backend</w:t>
             </w:r>
+            <w:proofErr w:type="spellEnd"/>
           </w:p>
         </w:tc>
         <w:tc>
@@ -8217,7 +8696,17 @@
                 <w:szCs w:val="24"/>
                 <w:lang w:val="fr-BE"/>
               </w:rPr>
-              <w:t xml:space="preserve"> le site </w:t>
+              <w:t xml:space="preserve"> </w:t>
+            </w:r>
+            <w:proofErr w:type="gramStart"/>
+            <w:r>
+              <w:rPr>
+                <w:color w:val="auto"/>
+                <w:sz w:val="24"/>
+                <w:szCs w:val="24"/>
+                <w:lang w:val="fr-BE"/>
+              </w:rPr>
+              <w:t xml:space="preserve">le site </w:t>
             </w:r>
             <w:r>
               <w:rPr>
@@ -8229,6 +8718,7 @@
               </w:rPr>
               <w:t>responsive</w:t>
             </w:r>
+            <w:proofErr w:type="gramEnd"/>
             <w:r>
               <w:rPr>
                 <w:color w:val="auto"/>
@@ -8301,8 +8791,6 @@
         </w:rPr>
         <w:t xml:space="preserve"> de ce document</w:t>
       </w:r>
-      <w:bookmarkStart w:id="11" w:name="_GoBack"/>
-      <w:bookmarkEnd w:id="11"/>
       <w:r>
         <w:rPr>
           <w:color w:val="auto"/>
@@ -8356,6 +8844,7 @@
         </w:rPr>
         <w:t xml:space="preserve"> conçoit et implémente les classes de type « modèle » afin de faciliter l’implémentation des contrôleurs. L’équipe </w:t>
       </w:r>
+      <w:proofErr w:type="spellStart"/>
       <w:r>
         <w:rPr>
           <w:i/>
@@ -8366,6 +8855,7 @@
         </w:rPr>
         <w:t>backend</w:t>
       </w:r>
+      <w:proofErr w:type="spellEnd"/>
       <w:r>
         <w:rPr>
           <w:color w:val="auto"/>
@@ -8419,6 +8909,7 @@
         </w:rPr>
         <w:t xml:space="preserve"> s’occupe du contrôleur </w:t>
       </w:r>
+      <w:proofErr w:type="spellStart"/>
       <w:r>
         <w:rPr>
           <w:b/>
@@ -8429,6 +8920,7 @@
         </w:rPr>
         <w:t>DataSource</w:t>
       </w:r>
+      <w:proofErr w:type="spellEnd"/>
       <w:r>
         <w:rPr>
           <w:color w:val="auto"/>
@@ -8442,9 +8934,10 @@
     <w:p>
       <w:pPr>
         <w:pStyle w:val="listbulletround1"/>
+        <w:ind w:left="720"/>
         <w:jc w:val="both"/>
         <w:rPr>
-          <w:color w:val="FF0000"/>
+          <w:color w:val="auto"/>
           <w:sz w:val="24"/>
           <w:szCs w:val="24"/>
           <w:lang w:val="fr-BE"/>
@@ -8453,19 +8946,77 @@
     </w:p>
     <w:p>
       <w:pPr>
+        <w:pStyle w:val="listbulletround1"/>
+        <w:jc w:val="both"/>
+        <w:rPr>
+          <w:color w:val="auto"/>
+          <w:sz w:val="24"/>
+          <w:szCs w:val="24"/>
+          <w:lang w:val="fr-BE"/>
+        </w:rPr>
+      </w:pPr>
+      <w:r>
+        <w:rPr>
+          <w:color w:val="auto"/>
+          <w:sz w:val="24"/>
+          <w:szCs w:val="24"/>
+          <w:lang w:val="fr-BE"/>
+        </w:rPr>
+        <w:t>Adaptation de la version 3 de ce document :</w:t>
+      </w:r>
+    </w:p>
+    <w:p>
+      <w:pPr>
+        <w:pStyle w:val="listbulletround1"/>
+        <w:numPr>
+          <w:ilvl w:val="0"/>
+          <w:numId w:val="8"/>
+        </w:numPr>
+        <w:jc w:val="both"/>
+        <w:rPr>
+          <w:color w:val="auto"/>
+          <w:sz w:val="24"/>
+          <w:szCs w:val="24"/>
+          <w:lang w:val="fr-BE"/>
+        </w:rPr>
+      </w:pPr>
+      <w:r>
+        <w:rPr>
+          <w:color w:val="auto"/>
+          <w:sz w:val="24"/>
+          <w:szCs w:val="24"/>
+          <w:lang w:val="fr-BE"/>
+        </w:rPr>
+        <w:lastRenderedPageBreak/>
+        <w:t>Suite à la demande du client, un contrôleur de recherche de source de données (et d’utilisateurs) a été implémenté par JSL.</w:t>
+      </w:r>
+    </w:p>
+    <w:p>
+      <w:pPr>
+        <w:pStyle w:val="listbulletround1"/>
+        <w:jc w:val="both"/>
+        <w:rPr>
+          <w:color w:val="FF0000"/>
+          <w:sz w:val="24"/>
+          <w:szCs w:val="24"/>
+          <w:lang w:val="fr-BE"/>
+        </w:rPr>
+      </w:pPr>
+    </w:p>
+    <w:p>
+      <w:pPr>
         <w:pStyle w:val="Titre1"/>
         <w:rPr>
           <w:sz w:val="28"/>
           <w:lang w:val="fr-BE"/>
         </w:rPr>
       </w:pPr>
-      <w:bookmarkStart w:id="12" w:name="_Toc2105529"/>
+      <w:bookmarkStart w:id="11" w:name="_Toc2105529"/>
       <w:r>
         <w:rPr>
           <w:sz w:val="28"/>
           <w:lang w:val="fr-BE"/>
         </w:rPr>
-        <w:lastRenderedPageBreak/>
         <w:t>8</w:t>
       </w:r>
       <w:r>
@@ -8495,6 +9046,429 @@
           <w:lang w:val="fr-BE"/>
         </w:rPr>
         <w:t>é</w:t>
+      </w:r>
+      <w:bookmarkEnd w:id="11"/>
+    </w:p>
+    <w:p>
+      <w:pPr>
+        <w:pStyle w:val="listbulletround1"/>
+        <w:jc w:val="both"/>
+        <w:rPr>
+          <w:color w:val="auto"/>
+          <w:sz w:val="24"/>
+          <w:szCs w:val="24"/>
+          <w:lang w:val="fr-BE"/>
+        </w:rPr>
+      </w:pPr>
+      <w:r>
+        <w:rPr>
+          <w:color w:val="auto"/>
+          <w:sz w:val="24"/>
+          <w:szCs w:val="24"/>
+          <w:lang w:val="fr-BE"/>
+        </w:rPr>
+        <w:t>Afin de fournir une solution de qualité, une écoute attentive des clients est mise en place via les m</w:t>
+      </w:r>
+      <w:r>
+        <w:rPr>
+          <w:color w:val="auto"/>
+          <w:sz w:val="24"/>
+          <w:szCs w:val="24"/>
+          <w:lang w:val="fr-BE"/>
+        </w:rPr>
+        <w:t>é</w:t>
+      </w:r>
+      <w:r>
+        <w:rPr>
+          <w:color w:val="auto"/>
+          <w:sz w:val="24"/>
+          <w:szCs w:val="24"/>
+          <w:lang w:val="fr-BE"/>
+        </w:rPr>
+        <w:t>thod</w:t>
+      </w:r>
+      <w:r>
+        <w:rPr>
+          <w:color w:val="auto"/>
+          <w:sz w:val="24"/>
+          <w:szCs w:val="24"/>
+          <w:lang w:val="fr-BE"/>
+        </w:rPr>
+        <w:t>e</w:t>
+      </w:r>
+      <w:r>
+        <w:rPr>
+          <w:color w:val="auto"/>
+          <w:sz w:val="24"/>
+          <w:szCs w:val="24"/>
+          <w:lang w:val="fr-BE"/>
+        </w:rPr>
+        <w:t xml:space="preserve">s </w:t>
+      </w:r>
+      <w:r>
+        <w:rPr>
+          <w:color w:val="auto"/>
+          <w:sz w:val="24"/>
+          <w:szCs w:val="24"/>
+          <w:lang w:val="fr-BE"/>
+        </w:rPr>
+        <w:t>a</w:t>
+      </w:r>
+      <w:r>
+        <w:rPr>
+          <w:color w:val="auto"/>
+          <w:sz w:val="24"/>
+          <w:szCs w:val="24"/>
+          <w:lang w:val="fr-BE"/>
+        </w:rPr>
+        <w:t>gile</w:t>
+      </w:r>
+      <w:r>
+        <w:rPr>
+          <w:color w:val="auto"/>
+          <w:sz w:val="24"/>
+          <w:szCs w:val="24"/>
+          <w:lang w:val="fr-BE"/>
+        </w:rPr>
+        <w:t>s</w:t>
+      </w:r>
+      <w:r>
+        <w:rPr>
+          <w:color w:val="auto"/>
+          <w:sz w:val="24"/>
+          <w:szCs w:val="24"/>
+          <w:lang w:val="fr-BE"/>
+        </w:rPr>
+        <w:t xml:space="preserve">, en particulier </w:t>
+      </w:r>
+      <w:proofErr w:type="spellStart"/>
+      <w:r>
+        <w:rPr>
+          <w:i/>
+          <w:color w:val="auto"/>
+          <w:sz w:val="24"/>
+          <w:szCs w:val="24"/>
+          <w:lang w:val="fr-BE"/>
+        </w:rPr>
+        <w:t>scrum</w:t>
+      </w:r>
+      <w:proofErr w:type="spellEnd"/>
+      <w:r>
+        <w:rPr>
+          <w:color w:val="auto"/>
+          <w:sz w:val="24"/>
+          <w:szCs w:val="24"/>
+          <w:lang w:val="fr-BE"/>
+        </w:rPr>
+        <w:t>. En effet, le prototypage régulier permet de suivre les attentes du client.</w:t>
+      </w:r>
+    </w:p>
+    <w:p>
+      <w:pPr>
+        <w:pStyle w:val="listbulletround1"/>
+        <w:jc w:val="both"/>
+        <w:rPr>
+          <w:color w:val="auto"/>
+          <w:sz w:val="24"/>
+          <w:szCs w:val="24"/>
+          <w:lang w:val="fr-BE"/>
+        </w:rPr>
+      </w:pPr>
+      <w:r>
+        <w:rPr>
+          <w:color w:val="auto"/>
+          <w:sz w:val="24"/>
+          <w:szCs w:val="24"/>
+          <w:lang w:val="fr-BE"/>
+        </w:rPr>
+        <w:t>De plus, nous appliquons la m</w:t>
+      </w:r>
+      <w:r>
+        <w:rPr>
+          <w:color w:val="auto"/>
+          <w:sz w:val="24"/>
+          <w:szCs w:val="24"/>
+          <w:lang w:val="fr-BE"/>
+        </w:rPr>
+        <w:t>é</w:t>
+      </w:r>
+      <w:r>
+        <w:rPr>
+          <w:color w:val="auto"/>
+          <w:sz w:val="24"/>
+          <w:szCs w:val="24"/>
+          <w:lang w:val="fr-BE"/>
+        </w:rPr>
+        <w:t xml:space="preserve">thodologie XP compatible avec </w:t>
+      </w:r>
+      <w:proofErr w:type="spellStart"/>
+      <w:r>
+        <w:rPr>
+          <w:i/>
+          <w:color w:val="auto"/>
+          <w:sz w:val="24"/>
+          <w:szCs w:val="24"/>
+          <w:lang w:val="fr-BE"/>
+        </w:rPr>
+        <w:t>scrum</w:t>
+      </w:r>
+      <w:proofErr w:type="spellEnd"/>
+      <w:r>
+        <w:rPr>
+          <w:color w:val="auto"/>
+          <w:sz w:val="24"/>
+          <w:szCs w:val="24"/>
+          <w:lang w:val="fr-BE"/>
+        </w:rPr>
+        <w:t xml:space="preserve"> via le </w:t>
+      </w:r>
+      <w:proofErr w:type="spellStart"/>
+      <w:r>
+        <w:rPr>
+          <w:color w:val="auto"/>
+          <w:sz w:val="24"/>
+          <w:szCs w:val="24"/>
+          <w:lang w:val="fr-BE"/>
+        </w:rPr>
+        <w:t>pair</w:t>
+      </w:r>
+      <w:proofErr w:type="spellEnd"/>
+      <w:r>
+        <w:rPr>
+          <w:color w:val="auto"/>
+          <w:sz w:val="24"/>
+          <w:szCs w:val="24"/>
+          <w:lang w:val="fr-BE"/>
+        </w:rPr>
+        <w:t xml:space="preserve"> </w:t>
+      </w:r>
+      <w:proofErr w:type="spellStart"/>
+      <w:r>
+        <w:rPr>
+          <w:color w:val="auto"/>
+          <w:sz w:val="24"/>
+          <w:szCs w:val="24"/>
+          <w:lang w:val="fr-BE"/>
+        </w:rPr>
+        <w:t>programming</w:t>
+      </w:r>
+      <w:proofErr w:type="spellEnd"/>
+      <w:r>
+        <w:rPr>
+          <w:color w:val="auto"/>
+          <w:sz w:val="24"/>
+          <w:szCs w:val="24"/>
+          <w:lang w:val="fr-BE"/>
+        </w:rPr>
+        <w:t xml:space="preserve"> (éviter les erreurs en amont) et le </w:t>
+      </w:r>
+      <w:r>
+        <w:rPr>
+          <w:i/>
+          <w:color w:val="auto"/>
+          <w:sz w:val="24"/>
+          <w:szCs w:val="24"/>
+          <w:lang w:val="fr-BE"/>
+        </w:rPr>
+        <w:t xml:space="preserve">test </w:t>
+      </w:r>
+      <w:proofErr w:type="spellStart"/>
+      <w:r>
+        <w:rPr>
+          <w:i/>
+          <w:color w:val="auto"/>
+          <w:sz w:val="24"/>
+          <w:szCs w:val="24"/>
+          <w:lang w:val="fr-BE"/>
+        </w:rPr>
+        <w:t>driven</w:t>
+      </w:r>
+      <w:proofErr w:type="spellEnd"/>
+      <w:r>
+        <w:rPr>
+          <w:i/>
+          <w:color w:val="auto"/>
+          <w:sz w:val="24"/>
+          <w:szCs w:val="24"/>
+          <w:lang w:val="fr-BE"/>
+        </w:rPr>
+        <w:t xml:space="preserve"> </w:t>
+      </w:r>
+      <w:r>
+        <w:rPr>
+          <w:i/>
+          <w:color w:val="auto"/>
+          <w:sz w:val="24"/>
+          <w:szCs w:val="24"/>
+        </w:rPr>
+        <w:t>development</w:t>
+      </w:r>
+      <w:r>
+        <w:rPr>
+          <w:color w:val="auto"/>
+          <w:sz w:val="24"/>
+          <w:szCs w:val="24"/>
+          <w:lang w:val="fr-BE"/>
+        </w:rPr>
+        <w:t xml:space="preserve"> (</w:t>
+      </w:r>
+      <w:r>
+        <w:rPr>
+          <w:color w:val="auto"/>
+          <w:sz w:val="24"/>
+          <w:szCs w:val="24"/>
+          <w:lang w:val="fr-BE"/>
+        </w:rPr>
+        <w:t>cr</w:t>
+      </w:r>
+      <w:r>
+        <w:rPr>
+          <w:color w:val="auto"/>
+          <w:sz w:val="24"/>
+          <w:szCs w:val="24"/>
+          <w:lang w:val="fr-BE"/>
+        </w:rPr>
+        <w:t>é</w:t>
+      </w:r>
+      <w:r>
+        <w:rPr>
+          <w:color w:val="auto"/>
+          <w:sz w:val="24"/>
+          <w:szCs w:val="24"/>
+          <w:lang w:val="fr-BE"/>
+        </w:rPr>
+        <w:t xml:space="preserve">ation des tests afin </w:t>
+      </w:r>
+      <w:r>
+        <w:rPr>
+          <w:color w:val="auto"/>
+          <w:sz w:val="24"/>
+          <w:szCs w:val="24"/>
+          <w:lang w:val="fr-BE"/>
+        </w:rPr>
+        <w:t xml:space="preserve">de garantir </w:t>
+      </w:r>
+      <w:r>
+        <w:rPr>
+          <w:color w:val="auto"/>
+          <w:sz w:val="24"/>
+          <w:szCs w:val="24"/>
+          <w:lang w:val="fr-BE"/>
+        </w:rPr>
+        <w:t>le</w:t>
+      </w:r>
+      <w:r>
+        <w:rPr>
+          <w:color w:val="auto"/>
+          <w:sz w:val="24"/>
+          <w:szCs w:val="24"/>
+          <w:lang w:val="fr-BE"/>
+        </w:rPr>
+        <w:t xml:space="preserve"> bon</w:t>
+      </w:r>
+      <w:r>
+        <w:rPr>
+          <w:color w:val="auto"/>
+          <w:sz w:val="24"/>
+          <w:szCs w:val="24"/>
+          <w:lang w:val="fr-BE"/>
+        </w:rPr>
+        <w:t xml:space="preserve"> développement du programme </w:t>
+      </w:r>
+      <w:r>
+        <w:rPr>
+          <w:color w:val="auto"/>
+          <w:sz w:val="24"/>
+          <w:szCs w:val="24"/>
+          <w:lang w:val="fr-BE"/>
+        </w:rPr>
+        <w:t>et</w:t>
+      </w:r>
+      <w:r>
+        <w:rPr>
+          <w:color w:val="auto"/>
+          <w:sz w:val="24"/>
+          <w:szCs w:val="24"/>
+          <w:lang w:val="fr-BE"/>
+        </w:rPr>
+        <w:t xml:space="preserve"> de défini</w:t>
+      </w:r>
+      <w:r>
+        <w:rPr>
+          <w:color w:val="auto"/>
+          <w:sz w:val="24"/>
+          <w:szCs w:val="24"/>
+          <w:lang w:val="fr-BE"/>
+        </w:rPr>
+        <w:t>r</w:t>
+      </w:r>
+      <w:r>
+        <w:rPr>
+          <w:color w:val="auto"/>
+          <w:sz w:val="24"/>
+          <w:szCs w:val="24"/>
+          <w:lang w:val="fr-BE"/>
+        </w:rPr>
+        <w:t xml:space="preserve"> clairement les attentes de la solution logicielle</w:t>
+      </w:r>
+      <w:r>
+        <w:rPr>
+          <w:color w:val="auto"/>
+          <w:sz w:val="24"/>
+          <w:szCs w:val="24"/>
+          <w:lang w:val="fr-BE"/>
+        </w:rPr>
+        <w:t>).</w:t>
+      </w:r>
+    </w:p>
+    <w:p>
+      <w:pPr>
+        <w:pStyle w:val="listbulletround1"/>
+        <w:jc w:val="both"/>
+        <w:rPr>
+          <w:color w:val="auto"/>
+          <w:sz w:val="24"/>
+          <w:szCs w:val="24"/>
+          <w:lang w:val="fr-BE"/>
+        </w:rPr>
+      </w:pPr>
+    </w:p>
+    <w:p>
+      <w:pPr>
+        <w:pStyle w:val="Titre1"/>
+        <w:rPr>
+          <w:sz w:val="28"/>
+          <w:lang w:val="fr-BE"/>
+        </w:rPr>
+      </w:pPr>
+      <w:bookmarkStart w:id="12" w:name="_Toc2105530"/>
+      <w:r>
+        <w:rPr>
+          <w:sz w:val="28"/>
+          <w:lang w:val="fr-BE"/>
+        </w:rPr>
+        <w:t>9</w:t>
+      </w:r>
+      <w:r>
+        <w:rPr>
+          <w:sz w:val="28"/>
+          <w:lang w:val="fr-BE"/>
+        </w:rPr>
+        <w:tab/>
+      </w:r>
+      <w:r>
+        <w:rPr>
+          <w:sz w:val="28"/>
+          <w:lang w:val="fr-BE"/>
+        </w:rPr>
+        <w:t>Stratégie de gestion de la c</w:t>
+      </w:r>
+      <w:r>
+        <w:rPr>
+          <w:sz w:val="28"/>
+          <w:lang w:val="fr-BE"/>
+        </w:rPr>
+        <w:t>onfiguration</w:t>
       </w:r>
       <w:bookmarkEnd w:id="12"/>
     </w:p>
@@ -8516,7 +9490,56 @@
           <w:szCs w:val="24"/>
           <w:lang w:val="fr-BE"/>
         </w:rPr>
-        <w:t>Afin de fournir une solution de qualité, une écoute attentive des clients est mise en place via les m</w:t>
+        <w:t>Le projet sera contrôlé par le client (</w:t>
+      </w:r>
+      <w:proofErr w:type="spellStart"/>
+      <w:r>
+        <w:rPr>
+          <w:color w:val="auto"/>
+          <w:sz w:val="24"/>
+          <w:szCs w:val="24"/>
+          <w:lang w:val="fr-BE"/>
+        </w:rPr>
+        <w:t>scrum</w:t>
+      </w:r>
+      <w:proofErr w:type="spellEnd"/>
+      <w:r>
+        <w:rPr>
+          <w:color w:val="auto"/>
+          <w:sz w:val="24"/>
+          <w:szCs w:val="24"/>
+          <w:lang w:val="fr-BE"/>
+        </w:rPr>
+        <w:t>), par l’équipe en fin de sprint (</w:t>
+      </w:r>
+      <w:proofErr w:type="spellStart"/>
+      <w:r>
+        <w:rPr>
+          <w:color w:val="auto"/>
+          <w:sz w:val="24"/>
+          <w:szCs w:val="24"/>
+          <w:lang w:val="fr-BE"/>
+        </w:rPr>
+        <w:t>scrum</w:t>
+      </w:r>
+      <w:proofErr w:type="spellEnd"/>
+      <w:r>
+        <w:rPr>
+          <w:color w:val="auto"/>
+          <w:sz w:val="24"/>
+          <w:szCs w:val="24"/>
+          <w:lang w:val="fr-BE"/>
+        </w:rPr>
+        <w:t>), lors des réunions définies par le comité de pilotage</w:t>
+      </w:r>
+      <w:r>
+        <w:rPr>
+          <w:color w:val="auto"/>
+          <w:sz w:val="24"/>
+          <w:szCs w:val="24"/>
+          <w:lang w:val="fr-BE"/>
+        </w:rPr>
+        <w:t>, par intégration continue (Jenkins) et par le client (lors des r</w:t>
       </w:r>
       <w:r>
         <w:rPr>
@@ -8534,80 +9557,7 @@
           <w:szCs w:val="24"/>
           <w:lang w:val="fr-BE"/>
         </w:rPr>
-        <w:t>thod</w:t>
-      </w:r>
-      <w:r>
-        <w:rPr>
-          <w:color w:val="auto"/>
-          <w:sz w:val="24"/>
-          <w:szCs w:val="24"/>
-          <w:lang w:val="fr-BE"/>
-        </w:rPr>
-        <w:t>e</w:t>
-      </w:r>
-      <w:r>
-        <w:rPr>
-          <w:color w:val="auto"/>
-          <w:sz w:val="24"/>
-          <w:szCs w:val="24"/>
-          <w:lang w:val="fr-BE"/>
-        </w:rPr>
-        <w:t xml:space="preserve">s </w:t>
-      </w:r>
-      <w:r>
-        <w:rPr>
-          <w:color w:val="auto"/>
-          <w:sz w:val="24"/>
-          <w:szCs w:val="24"/>
-          <w:lang w:val="fr-BE"/>
-        </w:rPr>
-        <w:t>a</w:t>
-      </w:r>
-      <w:r>
-        <w:rPr>
-          <w:color w:val="auto"/>
-          <w:sz w:val="24"/>
-          <w:szCs w:val="24"/>
-          <w:lang w:val="fr-BE"/>
-        </w:rPr>
-        <w:t>gile</w:t>
-      </w:r>
-      <w:r>
-        <w:rPr>
-          <w:color w:val="auto"/>
-          <w:sz w:val="24"/>
-          <w:szCs w:val="24"/>
-          <w:lang w:val="fr-BE"/>
-        </w:rPr>
-        <w:t>s</w:t>
-      </w:r>
-      <w:r>
-        <w:rPr>
-          <w:color w:val="auto"/>
-          <w:sz w:val="24"/>
-          <w:szCs w:val="24"/>
-          <w:lang w:val="fr-BE"/>
-        </w:rPr>
-        <w:t xml:space="preserve">, en particulier </w:t>
-      </w:r>
-      <w:r>
-        <w:rPr>
-          <w:i/>
-          <w:color w:val="auto"/>
-          <w:sz w:val="24"/>
-          <w:szCs w:val="24"/>
-          <w:lang w:val="fr-BE"/>
-        </w:rPr>
-        <w:t>scrum</w:t>
-      </w:r>
-      <w:r>
-        <w:rPr>
-          <w:color w:val="auto"/>
-          <w:sz w:val="24"/>
-          <w:szCs w:val="24"/>
-          <w:lang w:val="fr-BE"/>
-        </w:rPr>
-        <w:t>. En effet, le prototypage régulier permet de suivre les attentes du client.</w:t>
+        <w:t>unions mais aussi lors des dialogues avec le groupe).</w:t>
       </w:r>
     </w:p>
     <w:p>
@@ -8621,216 +9571,22 @@
           <w:lang w:val="fr-BE"/>
         </w:rPr>
       </w:pPr>
-      <w:r>
-        <w:rPr>
-          <w:color w:val="auto"/>
-          <w:sz w:val="24"/>
-          <w:szCs w:val="24"/>
-          <w:lang w:val="fr-BE"/>
-        </w:rPr>
-        <w:t>De plus, nous appliquons la m</w:t>
-      </w:r>
-      <w:r>
-        <w:rPr>
-          <w:color w:val="auto"/>
-          <w:sz w:val="24"/>
-          <w:szCs w:val="24"/>
-          <w:lang w:val="fr-BE"/>
-        </w:rPr>
-        <w:t>é</w:t>
-      </w:r>
-      <w:r>
-        <w:rPr>
-          <w:color w:val="auto"/>
-          <w:sz w:val="24"/>
-          <w:szCs w:val="24"/>
-          <w:lang w:val="fr-BE"/>
-        </w:rPr>
-        <w:t xml:space="preserve">thodologie XP compatible avec </w:t>
-      </w:r>
-      <w:r>
-        <w:rPr>
-          <w:i/>
-          <w:color w:val="auto"/>
-          <w:sz w:val="24"/>
-          <w:szCs w:val="24"/>
-          <w:lang w:val="fr-BE"/>
-        </w:rPr>
-        <w:t>scrum</w:t>
-      </w:r>
-      <w:r>
-        <w:rPr>
-          <w:color w:val="auto"/>
-          <w:sz w:val="24"/>
-          <w:szCs w:val="24"/>
-          <w:lang w:val="fr-BE"/>
-        </w:rPr>
-        <w:t xml:space="preserve"> via le pair programming (éviter les erreurs en amont) et le </w:t>
-      </w:r>
-      <w:r>
-        <w:rPr>
-          <w:i/>
-          <w:color w:val="auto"/>
-          <w:sz w:val="24"/>
-          <w:szCs w:val="24"/>
-          <w:lang w:val="fr-BE"/>
-        </w:rPr>
-        <w:t xml:space="preserve">test driven </w:t>
-      </w:r>
-      <w:r>
-        <w:rPr>
-          <w:i/>
-          <w:color w:val="auto"/>
-          <w:sz w:val="24"/>
-          <w:szCs w:val="24"/>
-        </w:rPr>
-        <w:t>development</w:t>
-      </w:r>
-      <w:r>
-        <w:rPr>
-          <w:color w:val="auto"/>
-          <w:sz w:val="24"/>
-          <w:szCs w:val="24"/>
-          <w:lang w:val="fr-BE"/>
-        </w:rPr>
-        <w:t xml:space="preserve"> (</w:t>
-      </w:r>
-      <w:r>
-        <w:rPr>
-          <w:color w:val="auto"/>
-          <w:sz w:val="24"/>
-          <w:szCs w:val="24"/>
-          <w:lang w:val="fr-BE"/>
-        </w:rPr>
-        <w:t>cr</w:t>
-      </w:r>
-      <w:r>
-        <w:rPr>
-          <w:color w:val="auto"/>
-          <w:sz w:val="24"/>
-          <w:szCs w:val="24"/>
-          <w:lang w:val="fr-BE"/>
-        </w:rPr>
-        <w:t>é</w:t>
-      </w:r>
-      <w:r>
-        <w:rPr>
-          <w:color w:val="auto"/>
-          <w:sz w:val="24"/>
-          <w:szCs w:val="24"/>
-          <w:lang w:val="fr-BE"/>
-        </w:rPr>
-        <w:t xml:space="preserve">ation des tests afin </w:t>
-      </w:r>
-      <w:r>
-        <w:rPr>
-          <w:color w:val="auto"/>
-          <w:sz w:val="24"/>
-          <w:szCs w:val="24"/>
-          <w:lang w:val="fr-BE"/>
-        </w:rPr>
-        <w:t xml:space="preserve">de garantir </w:t>
-      </w:r>
-      <w:r>
-        <w:rPr>
-          <w:color w:val="auto"/>
-          <w:sz w:val="24"/>
-          <w:szCs w:val="24"/>
-          <w:lang w:val="fr-BE"/>
-        </w:rPr>
-        <w:t>le</w:t>
-      </w:r>
-      <w:r>
-        <w:rPr>
-          <w:color w:val="auto"/>
-          <w:sz w:val="24"/>
-          <w:szCs w:val="24"/>
-          <w:lang w:val="fr-BE"/>
-        </w:rPr>
-        <w:t xml:space="preserve"> bon</w:t>
-      </w:r>
-      <w:r>
-        <w:rPr>
-          <w:color w:val="auto"/>
-          <w:sz w:val="24"/>
-          <w:szCs w:val="24"/>
-          <w:lang w:val="fr-BE"/>
-        </w:rPr>
-        <w:t xml:space="preserve"> développement du programme </w:t>
-      </w:r>
-      <w:r>
-        <w:rPr>
-          <w:color w:val="auto"/>
-          <w:sz w:val="24"/>
-          <w:szCs w:val="24"/>
-          <w:lang w:val="fr-BE"/>
-        </w:rPr>
-        <w:t>et</w:t>
-      </w:r>
-      <w:r>
-        <w:rPr>
-          <w:color w:val="auto"/>
-          <w:sz w:val="24"/>
-          <w:szCs w:val="24"/>
-          <w:lang w:val="fr-BE"/>
-        </w:rPr>
-        <w:t xml:space="preserve"> de défini</w:t>
-      </w:r>
-      <w:r>
-        <w:rPr>
-          <w:color w:val="auto"/>
-          <w:sz w:val="24"/>
-          <w:szCs w:val="24"/>
-          <w:lang w:val="fr-BE"/>
-        </w:rPr>
-        <w:t>r</w:t>
-      </w:r>
-      <w:r>
-        <w:rPr>
-          <w:color w:val="auto"/>
-          <w:sz w:val="24"/>
-          <w:szCs w:val="24"/>
-          <w:lang w:val="fr-BE"/>
-        </w:rPr>
-        <w:t xml:space="preserve"> clairement les attentes de la solution logicielle</w:t>
-      </w:r>
-      <w:r>
-        <w:rPr>
-          <w:color w:val="auto"/>
-          <w:sz w:val="24"/>
-          <w:szCs w:val="24"/>
-          <w:lang w:val="fr-BE"/>
-        </w:rPr>
-        <w:t>).</w:t>
-      </w:r>
     </w:p>
     <w:p>
       <w:pPr>
-        <w:pStyle w:val="listbulletround1"/>
-        <w:jc w:val="both"/>
-        <w:rPr>
-          <w:color w:val="auto"/>
-          <w:sz w:val="24"/>
-          <w:szCs w:val="24"/>
-          <w:lang w:val="fr-BE"/>
-        </w:rPr>
-      </w:pPr>
-    </w:p>
-    <w:p>
-      <w:pPr>
         <w:pStyle w:val="Titre1"/>
         <w:rPr>
           <w:sz w:val="28"/>
           <w:lang w:val="fr-BE"/>
         </w:rPr>
       </w:pPr>
-      <w:bookmarkStart w:id="13" w:name="_Toc2105530"/>
+      <w:bookmarkStart w:id="13" w:name="_Toc2105531"/>
       <w:r>
         <w:rPr>
           <w:sz w:val="28"/>
           <w:lang w:val="fr-BE"/>
         </w:rPr>
-        <w:t>9</w:t>
+        <w:t>10</w:t>
       </w:r>
       <w:r>
         <w:rPr>
@@ -8844,108 +9600,9 @@
           <w:sz w:val="28"/>
           <w:lang w:val="fr-BE"/>
         </w:rPr>
-        <w:t>Stratégie de gestion de la c</w:t>
-      </w:r>
-      <w:r>
-        <w:rPr>
-          <w:sz w:val="28"/>
-          <w:lang w:val="fr-BE"/>
-        </w:rPr>
-        <w:t>onfiguration</w:t>
+        <w:t>Stratégie de gestion des risques</w:t>
       </w:r>
       <w:bookmarkEnd w:id="13"/>
-    </w:p>
-    <w:p>
-      <w:pPr>
-        <w:pStyle w:val="listbulletround1"/>
-        <w:jc w:val="both"/>
-        <w:rPr>
-          <w:color w:val="auto"/>
-          <w:sz w:val="24"/>
-          <w:szCs w:val="24"/>
-          <w:lang w:val="fr-BE"/>
-        </w:rPr>
-      </w:pPr>
-      <w:r>
-        <w:rPr>
-          <w:color w:val="auto"/>
-          <w:sz w:val="24"/>
-          <w:szCs w:val="24"/>
-          <w:lang w:val="fr-BE"/>
-        </w:rPr>
-        <w:t>Le projet sera contrôlé par le client (scrum), par l’équipe en fin de sprint (scrum), lors des réunions définies par le comité de pilotage</w:t>
-      </w:r>
-      <w:r>
-        <w:rPr>
-          <w:color w:val="auto"/>
-          <w:sz w:val="24"/>
-          <w:szCs w:val="24"/>
-          <w:lang w:val="fr-BE"/>
-        </w:rPr>
-        <w:t>, par intégration continue (Jenkins) et par le client (lors des r</w:t>
-      </w:r>
-      <w:r>
-        <w:rPr>
-          <w:color w:val="auto"/>
-          <w:sz w:val="24"/>
-          <w:szCs w:val="24"/>
-          <w:lang w:val="fr-BE"/>
-        </w:rPr>
-        <w:t>é</w:t>
-      </w:r>
-      <w:r>
-        <w:rPr>
-          <w:color w:val="auto"/>
-          <w:sz w:val="24"/>
-          <w:szCs w:val="24"/>
-          <w:lang w:val="fr-BE"/>
-        </w:rPr>
-        <w:t>unions mais aussi lors des dialogues avec le groupe).</w:t>
-      </w:r>
-    </w:p>
-    <w:p>
-      <w:pPr>
-        <w:pStyle w:val="listbulletround1"/>
-        <w:jc w:val="both"/>
-        <w:rPr>
-          <w:color w:val="auto"/>
-          <w:sz w:val="24"/>
-          <w:szCs w:val="24"/>
-          <w:lang w:val="fr-BE"/>
-        </w:rPr>
-      </w:pPr>
-    </w:p>
-    <w:p>
-      <w:pPr>
-        <w:pStyle w:val="Titre1"/>
-        <w:rPr>
-          <w:sz w:val="28"/>
-          <w:lang w:val="fr-BE"/>
-        </w:rPr>
-      </w:pPr>
-      <w:bookmarkStart w:id="14" w:name="_Toc2105531"/>
-      <w:r>
-        <w:rPr>
-          <w:sz w:val="28"/>
-          <w:lang w:val="fr-BE"/>
-        </w:rPr>
-        <w:t>10</w:t>
-      </w:r>
-      <w:r>
-        <w:rPr>
-          <w:sz w:val="28"/>
-          <w:lang w:val="fr-BE"/>
-        </w:rPr>
-        <w:tab/>
-      </w:r>
-      <w:r>
-        <w:rPr>
-          <w:sz w:val="28"/>
-          <w:lang w:val="fr-BE"/>
-        </w:rPr>
-        <w:t>Stratégie de gestion des risques</w:t>
-      </w:r>
-      <w:bookmarkEnd w:id="14"/>
     </w:p>
     <w:tbl>
       <w:tblPr>
@@ -9132,6 +9789,7 @@
                 <w:lang w:val="fr-BE"/>
               </w:rPr>
             </w:pPr>
+            <w:proofErr w:type="spellStart"/>
             <w:r>
               <w:rPr>
                 <w:color w:val="auto"/>
@@ -9141,6 +9799,7 @@
               </w:rPr>
               <w:t>Replanification</w:t>
             </w:r>
+            <w:proofErr w:type="spellEnd"/>
             <w:r>
               <w:rPr>
                 <w:color w:val="auto"/>
@@ -9148,7 +9807,27 @@
                 <w:szCs w:val="24"/>
                 <w:lang w:val="fr-BE"/>
               </w:rPr>
-              <w:t xml:space="preserve"> mais pair-programming donc </w:t>
+              <w:t xml:space="preserve"> mais pair-</w:t>
+            </w:r>
+            <w:proofErr w:type="spellStart"/>
+            <w:r>
+              <w:rPr>
+                <w:color w:val="auto"/>
+                <w:sz w:val="24"/>
+                <w:szCs w:val="24"/>
+                <w:lang w:val="fr-BE"/>
+              </w:rPr>
+              <w:t>programming</w:t>
+            </w:r>
+            <w:proofErr w:type="spellEnd"/>
+            <w:r>
+              <w:rPr>
+                <w:color w:val="auto"/>
+                <w:sz w:val="24"/>
+                <w:szCs w:val="24"/>
+                <w:lang w:val="fr-BE"/>
+              </w:rPr>
+              <w:t xml:space="preserve"> donc </w:t>
             </w:r>
             <w:r>
               <w:rPr>
@@ -9335,7 +10014,27 @@
                 <w:szCs w:val="24"/>
                 <w:lang w:val="fr-BE"/>
               </w:rPr>
-              <w:t xml:space="preserve">La méthode scrum permet de faire le point en fin de sprint et d’adapter ainsi la </w:t>
+              <w:t xml:space="preserve">La méthode </w:t>
+            </w:r>
+            <w:proofErr w:type="spellStart"/>
+            <w:r>
+              <w:rPr>
+                <w:color w:val="auto"/>
+                <w:sz w:val="24"/>
+                <w:szCs w:val="24"/>
+                <w:lang w:val="fr-BE"/>
+              </w:rPr>
+              <w:t>scrum</w:t>
+            </w:r>
+            <w:proofErr w:type="spellEnd"/>
+            <w:r>
+              <w:rPr>
+                <w:color w:val="auto"/>
+                <w:sz w:val="24"/>
+                <w:szCs w:val="24"/>
+                <w:lang w:val="fr-BE"/>
+              </w:rPr>
+              <w:t xml:space="preserve"> permet de faire le point en fin de sprint et d’adapter ainsi la </w:t>
             </w:r>
             <w:r>
               <w:rPr>
@@ -9424,7 +10123,27 @@
                 <w:szCs w:val="24"/>
                 <w:lang w:val="fr-BE"/>
               </w:rPr>
-              <w:t xml:space="preserve">Utilisation d’un dépôt (versioning + </w:t>
+              <w:t>Utilisation d’un dépôt (</w:t>
+            </w:r>
+            <w:proofErr w:type="spellStart"/>
+            <w:r>
+              <w:rPr>
+                <w:color w:val="auto"/>
+                <w:sz w:val="24"/>
+                <w:szCs w:val="24"/>
+                <w:lang w:val="fr-BE"/>
+              </w:rPr>
+              <w:t>versioning</w:t>
+            </w:r>
+            <w:proofErr w:type="spellEnd"/>
+            <w:r>
+              <w:rPr>
+                <w:color w:val="auto"/>
+                <w:sz w:val="24"/>
+                <w:szCs w:val="24"/>
+                <w:lang w:val="fr-BE"/>
+              </w:rPr>
+              <w:t xml:space="preserve"> + </w:t>
             </w:r>
             <w:r>
               <w:rPr>
@@ -9468,12 +10187,13 @@
           <w:lang w:val="fr-BE"/>
         </w:rPr>
       </w:pPr>
-      <w:bookmarkStart w:id="15" w:name="_Toc2105532"/>
+      <w:bookmarkStart w:id="14" w:name="_Toc2105532"/>
       <w:r>
         <w:rPr>
           <w:sz w:val="28"/>
           <w:lang w:val="fr-BE"/>
         </w:rPr>
+        <w:lastRenderedPageBreak/>
         <w:t>11</w:t>
       </w:r>
       <w:r>
@@ -9496,200 +10216,199 @@
           <w:lang w:val="fr-BE"/>
         </w:rPr>
         <w:t>ommunication</w:t>
+      </w:r>
+      <w:bookmarkEnd w:id="14"/>
+    </w:p>
+    <w:p>
+      <w:pPr>
+        <w:spacing w:before="120" w:after="240"/>
+        <w:rPr>
+          <w:b/>
+          <w:szCs w:val="24"/>
+          <w:lang w:val="fr-BE"/>
+        </w:rPr>
+      </w:pPr>
+      <w:r>
+        <w:rPr>
+          <w:szCs w:val="24"/>
+          <w:lang w:val="fr-BE"/>
+        </w:rPr>
+        <w:t>La stratégie de communication adoptée se compose de l'interfaçage client/équipe ainsi que la communication entre les différentes catégories d'intervenants.</w:t>
+      </w:r>
+    </w:p>
+    <w:p>
+      <w:pPr>
+        <w:spacing w:before="120" w:after="240"/>
+        <w:rPr>
+          <w:b/>
+          <w:szCs w:val="24"/>
+          <w:lang w:val="fr-BE"/>
+        </w:rPr>
+      </w:pPr>
+      <w:r>
+        <w:rPr>
+          <w:szCs w:val="24"/>
+          <w:lang w:val="fr-BE"/>
+        </w:rPr>
+        <w:t>L'interfaçage client/équipe se fera principalement entre le chef de projet (et son adjoint</w:t>
+      </w:r>
+      <w:r>
+        <w:rPr>
+          <w:b/>
+          <w:szCs w:val="24"/>
+          <w:lang w:val="fr-BE"/>
+        </w:rPr>
+        <w:t>e</w:t>
+      </w:r>
+      <w:r>
+        <w:rPr>
+          <w:szCs w:val="24"/>
+          <w:lang w:val="fr-BE"/>
+        </w:rPr>
+        <w:t>) et les clients.</w:t>
+      </w:r>
+    </w:p>
+    <w:p>
+      <w:pPr>
+        <w:spacing w:before="120" w:after="240"/>
+        <w:rPr>
+          <w:b/>
+          <w:szCs w:val="24"/>
+          <w:lang w:val="fr-BE"/>
+        </w:rPr>
+      </w:pPr>
+      <w:r>
+        <w:rPr>
+          <w:szCs w:val="24"/>
+          <w:lang w:val="fr-BE"/>
+        </w:rPr>
+        <w:t>La communication s'effectuera principalement via email et par prise de rendez-vous lorsqu'il y a un prototypage disponible afin de valider les besoins du client.</w:t>
+      </w:r>
+    </w:p>
+    <w:p>
+      <w:pPr>
+        <w:spacing w:before="120" w:after="240"/>
+        <w:rPr>
+          <w:b/>
+          <w:szCs w:val="24"/>
+          <w:lang w:val="fr-BE"/>
+        </w:rPr>
+      </w:pPr>
+      <w:r>
+        <w:rPr>
+          <w:szCs w:val="24"/>
+          <w:lang w:val="fr-BE"/>
+        </w:rPr>
+        <w:t>La communication avec le comité de pilotage se fait via email et lors de dates clefs prédéfinies.</w:t>
+      </w:r>
+    </w:p>
+    <w:p>
+      <w:pPr>
+        <w:spacing w:before="120" w:after="240"/>
+        <w:rPr>
+          <w:b/>
+          <w:szCs w:val="24"/>
+          <w:lang w:val="fr-BE"/>
+        </w:rPr>
+      </w:pPr>
+      <w:r>
+        <w:rPr>
+          <w:szCs w:val="24"/>
+          <w:lang w:val="fr-BE"/>
+        </w:rPr>
+        <w:t>La communication entre les membres du groupe se fait officiellement par email (UMONS) mais également par Facebook, SMS lors de requêtes à réponse "rapide".</w:t>
+      </w:r>
+    </w:p>
+    <w:p>
+      <w:pPr>
+        <w:rPr>
+          <w:szCs w:val="24"/>
+          <w:lang w:val="fr-BE"/>
+        </w:rPr>
+      </w:pPr>
+    </w:p>
+    <w:p>
+      <w:pPr>
+        <w:rPr>
+          <w:b/>
+          <w:szCs w:val="24"/>
+          <w:lang w:val="fr-BE"/>
+        </w:rPr>
+      </w:pPr>
+      <w:r>
+        <w:rPr>
+          <w:szCs w:val="24"/>
+          <w:lang w:val="fr-BE"/>
+        </w:rPr>
+        <w:t>Différents services en ligne sont utilisés afin d'organiser le partage de fichiers : GitHub, OneDrive (UMONS)</w:t>
+      </w:r>
+    </w:p>
+    <w:p>
+      <w:pPr>
+        <w:jc w:val="both"/>
+        <w:rPr>
+          <w:lang w:val="fr-BE"/>
+        </w:rPr>
+      </w:pPr>
+    </w:p>
+    <w:p>
+      <w:pPr>
+        <w:jc w:val="both"/>
+        <w:rPr>
+          <w:lang w:val="fr-BE"/>
+        </w:rPr>
+      </w:pPr>
+    </w:p>
+    <w:p>
+      <w:pPr>
+        <w:pStyle w:val="Titre1"/>
+        <w:rPr>
+          <w:sz w:val="28"/>
+          <w:lang w:val="fr-BE"/>
+        </w:rPr>
+      </w:pPr>
+      <w:r>
+        <w:rPr>
+          <w:sz w:val="22"/>
+          <w:szCs w:val="24"/>
+          <w:lang w:val="fr-BE"/>
+        </w:rPr>
+        <w:lastRenderedPageBreak/>
+        <w:t xml:space="preserve"> </w:t>
+      </w:r>
+      <w:bookmarkStart w:id="15" w:name="_Toc2105533"/>
+      <w:r>
+        <w:rPr>
+          <w:sz w:val="28"/>
+          <w:lang w:val="fr-BE"/>
+        </w:rPr>
+        <w:t>12</w:t>
+      </w:r>
+      <w:r>
+        <w:rPr>
+          <w:sz w:val="28"/>
+          <w:lang w:val="fr-BE"/>
+        </w:rPr>
+        <w:tab/>
+      </w:r>
+      <w:r>
+        <w:rPr>
+          <w:sz w:val="28"/>
+          <w:lang w:val="fr-BE"/>
+        </w:rPr>
+        <w:t>Planification du p</w:t>
+      </w:r>
+      <w:r>
+        <w:rPr>
+          <w:sz w:val="28"/>
+          <w:lang w:val="fr-BE"/>
+        </w:rPr>
+        <w:t>rojet</w:t>
       </w:r>
       <w:bookmarkEnd w:id="15"/>
     </w:p>
     <w:p>
       <w:pPr>
-        <w:spacing w:before="120" w:after="240"/>
-        <w:rPr>
-          <w:b/>
-          <w:szCs w:val="24"/>
-          <w:lang w:val="fr-BE"/>
-        </w:rPr>
-      </w:pPr>
-      <w:r>
-        <w:rPr>
-          <w:szCs w:val="24"/>
-          <w:lang w:val="fr-BE"/>
-        </w:rPr>
-        <w:t>La stratégie de communication adoptée se compose de l'interfaçage client/équipe ainsi que la communication entre les différentes catégories d'intervenants.</w:t>
-      </w:r>
-    </w:p>
-    <w:p>
-      <w:pPr>
-        <w:spacing w:before="120" w:after="240"/>
-        <w:rPr>
-          <w:b/>
-          <w:szCs w:val="24"/>
-          <w:lang w:val="fr-BE"/>
-        </w:rPr>
-      </w:pPr>
-      <w:r>
-        <w:rPr>
-          <w:szCs w:val="24"/>
-          <w:lang w:val="fr-BE"/>
-        </w:rPr>
-        <w:lastRenderedPageBreak/>
-        <w:t>L'interfaçage client/équipe se fera principalement entre le chef de projet (et son adjoint</w:t>
-      </w:r>
-      <w:r>
-        <w:rPr>
-          <w:b/>
-          <w:szCs w:val="24"/>
-          <w:lang w:val="fr-BE"/>
-        </w:rPr>
-        <w:t>e</w:t>
-      </w:r>
-      <w:r>
-        <w:rPr>
-          <w:szCs w:val="24"/>
-          <w:lang w:val="fr-BE"/>
-        </w:rPr>
-        <w:t>) et les clients.</w:t>
-      </w:r>
-    </w:p>
-    <w:p>
-      <w:pPr>
-        <w:spacing w:before="120" w:after="240"/>
-        <w:rPr>
-          <w:b/>
-          <w:szCs w:val="24"/>
-          <w:lang w:val="fr-BE"/>
-        </w:rPr>
-      </w:pPr>
-      <w:r>
-        <w:rPr>
-          <w:szCs w:val="24"/>
-          <w:lang w:val="fr-BE"/>
-        </w:rPr>
-        <w:t>La communication s'effectuera principalement via email et par prise de rendez-vous lorsqu'il y a un prototypage disponible afin de valider les besoins du client.</w:t>
-      </w:r>
-    </w:p>
-    <w:p>
-      <w:pPr>
-        <w:spacing w:before="120" w:after="240"/>
-        <w:rPr>
-          <w:b/>
-          <w:szCs w:val="24"/>
-          <w:lang w:val="fr-BE"/>
-        </w:rPr>
-      </w:pPr>
-      <w:r>
-        <w:rPr>
-          <w:szCs w:val="24"/>
-          <w:lang w:val="fr-BE"/>
-        </w:rPr>
-        <w:t>La communication avec le comité de pilotage se fait via email et lors de dates clefs prédéfinies.</w:t>
-      </w:r>
-    </w:p>
-    <w:p>
-      <w:pPr>
-        <w:spacing w:before="120" w:after="240"/>
-        <w:rPr>
-          <w:b/>
-          <w:szCs w:val="24"/>
-          <w:lang w:val="fr-BE"/>
-        </w:rPr>
-      </w:pPr>
-      <w:r>
-        <w:rPr>
-          <w:szCs w:val="24"/>
-          <w:lang w:val="fr-BE"/>
-        </w:rPr>
-        <w:t>La communication entre les membres du groupe se fait officiellement par email (UMONS) mais également par Facebook, SMS lors de requêtes à réponse "rapide".</w:t>
-      </w:r>
-    </w:p>
-    <w:p>
-      <w:pPr>
-        <w:rPr>
-          <w:szCs w:val="24"/>
-          <w:lang w:val="fr-BE"/>
-        </w:rPr>
-      </w:pPr>
-    </w:p>
-    <w:p>
-      <w:pPr>
-        <w:rPr>
-          <w:b/>
-          <w:szCs w:val="24"/>
-          <w:lang w:val="fr-BE"/>
-        </w:rPr>
-      </w:pPr>
-      <w:r>
-        <w:rPr>
-          <w:szCs w:val="24"/>
-          <w:lang w:val="fr-BE"/>
-        </w:rPr>
-        <w:t>Différents services en ligne sont utilisés afin d'organiser le partage de fichiers : GitHub, OneDrive (UMONS)</w:t>
-      </w:r>
-    </w:p>
-    <w:p>
-      <w:pPr>
-        <w:jc w:val="both"/>
-        <w:rPr>
-          <w:lang w:val="fr-BE"/>
-        </w:rPr>
-      </w:pPr>
-    </w:p>
-    <w:p>
-      <w:pPr>
-        <w:jc w:val="both"/>
-        <w:rPr>
-          <w:lang w:val="fr-BE"/>
-        </w:rPr>
-      </w:pPr>
-    </w:p>
-    <w:p>
-      <w:pPr>
-        <w:pStyle w:val="Titre1"/>
-        <w:rPr>
-          <w:sz w:val="28"/>
-          <w:lang w:val="fr-BE"/>
-        </w:rPr>
-      </w:pPr>
-      <w:r>
-        <w:rPr>
-          <w:sz w:val="22"/>
-          <w:szCs w:val="24"/>
-          <w:lang w:val="fr-BE"/>
-        </w:rPr>
-        <w:lastRenderedPageBreak/>
-        <w:t xml:space="preserve"> </w:t>
-      </w:r>
-      <w:bookmarkStart w:id="16" w:name="_Toc2105533"/>
-      <w:r>
-        <w:rPr>
-          <w:sz w:val="28"/>
-          <w:lang w:val="fr-BE"/>
-        </w:rPr>
-        <w:t>12</w:t>
-      </w:r>
-      <w:r>
-        <w:rPr>
-          <w:sz w:val="28"/>
-          <w:lang w:val="fr-BE"/>
-        </w:rPr>
-        <w:tab/>
-      </w:r>
-      <w:r>
-        <w:rPr>
-          <w:sz w:val="28"/>
-          <w:lang w:val="fr-BE"/>
-        </w:rPr>
-        <w:t>Planification du p</w:t>
-      </w:r>
-      <w:r>
-        <w:rPr>
-          <w:sz w:val="28"/>
-          <w:lang w:val="fr-BE"/>
-        </w:rPr>
-        <w:t>rojet</w:t>
-      </w:r>
-      <w:bookmarkEnd w:id="16"/>
-    </w:p>
-    <w:p>
-      <w:pPr>
         <w:pStyle w:val="listbulletround1"/>
         <w:jc w:val="both"/>
         <w:rPr>
@@ -9699,6 +10418,8 @@
           <w:lang w:val="fr-BE"/>
         </w:rPr>
       </w:pPr>
+      <w:bookmarkStart w:id="16" w:name="_GoBack"/>
+      <w:bookmarkEnd w:id="16"/>
       <w:r>
         <w:rPr>
           <w:noProof/>
@@ -9707,7 +10428,7 @@
           <w:szCs w:val="24"/>
           <w:lang w:val="fr-BE" w:eastAsia="fr-BE"/>
         </w:rPr>
-        <w:pict w14:anchorId="0B6F71A5">
+        <w:pict w14:anchorId="68C5CE5E">
           <v:shapetype id="_x0000_t75" coordsize="21600,21600" o:spt="75" o:preferrelative="t" path="m@4@5l@4@11@9@11@9@5xe" filled="f" stroked="f">
             <v:stroke joinstyle="miter"/>
             <v:formulas>
@@ -9727,8 +10448,8 @@
             <v:path o:extrusionok="f" gradientshapeok="t" o:connecttype="rect"/>
             <o:lock v:ext="edit" aspectratio="t"/>
           </v:shapetype>
-          <v:shape id="_x0000_i1025" type="#_x0000_t75" style="width:476.4pt;height:536.4pt">
-            <v:imagedata r:id="rId9" o:title="gantt"/>
+          <v:shape id="_x0000_i1027" type="#_x0000_t75" style="width:475.8pt;height:573.6pt">
+            <v:imagedata r:id="rId9" o:title="gantt-update"/>
           </v:shape>
         </w:pict>
       </w:r>
@@ -9759,6 +10480,7 @@
           <w:sz w:val="28"/>
           <w:lang w:val="fr-BE"/>
         </w:rPr>
+        <w:lastRenderedPageBreak/>
         <w:t>13</w:t>
       </w:r>
       <w:r>
@@ -9820,7 +10542,27 @@
           <w:szCs w:val="24"/>
           <w:lang w:val="fr-BE"/>
         </w:rPr>
-        <w:t xml:space="preserve"> de la méthode scrum, un feedback en fin de sprint est organis</w:t>
+        <w:t xml:space="preserve"> de la méthode </w:t>
+      </w:r>
+      <w:proofErr w:type="spellStart"/>
+      <w:r>
+        <w:rPr>
+          <w:color w:val="auto"/>
+          <w:sz w:val="24"/>
+          <w:szCs w:val="24"/>
+          <w:lang w:val="fr-BE"/>
+        </w:rPr>
+        <w:t>scrum</w:t>
+      </w:r>
+      <w:proofErr w:type="spellEnd"/>
+      <w:r>
+        <w:rPr>
+          <w:color w:val="auto"/>
+          <w:sz w:val="24"/>
+          <w:szCs w:val="24"/>
+          <w:lang w:val="fr-BE"/>
+        </w:rPr>
+        <w:t>, un feedback en fin de sprint est organis</w:t>
       </w:r>
       <w:r>
         <w:rPr>
@@ -9913,7 +10655,6 @@
           <w:szCs w:val="24"/>
           <w:lang w:val="fr-BE"/>
         </w:rPr>
-        <w:lastRenderedPageBreak/>
         <w:t>La qualité de la solution proposée est assur</w:t>
       </w:r>
       <w:r>
@@ -10058,7 +10799,27 @@
           <w:szCs w:val="24"/>
           <w:lang w:val="fr-BE"/>
         </w:rPr>
-        <w:t xml:space="preserve"> à Scrum qui</w:t>
+        <w:t xml:space="preserve"> à </w:t>
+      </w:r>
+      <w:proofErr w:type="spellStart"/>
+      <w:r>
+        <w:rPr>
+          <w:color w:val="auto"/>
+          <w:sz w:val="24"/>
+          <w:szCs w:val="24"/>
+          <w:lang w:val="fr-BE"/>
+        </w:rPr>
+        <w:t>Scrum</w:t>
+      </w:r>
+      <w:proofErr w:type="spellEnd"/>
+      <w:r>
+        <w:rPr>
+          <w:color w:val="auto"/>
+          <w:sz w:val="24"/>
+          <w:szCs w:val="24"/>
+          <w:lang w:val="fr-BE"/>
+        </w:rPr>
+        <w:t xml:space="preserve"> qui</w:t>
       </w:r>
       <w:r>
         <w:rPr>
@@ -10206,7 +10967,7 @@
       <w:rPr>
         <w:noProof/>
       </w:rPr>
-      <w:t>8</w:t>
+      <w:t>12</w:t>
     </w:r>
     <w:r>
       <w:fldChar w:fldCharType="end"/>
@@ -10241,12 +11002,56 @@
       <w:pStyle w:val="En-tte"/>
       <w:jc w:val="center"/>
     </w:pPr>
+    <w:proofErr w:type="spellStart"/>
     <w:r>
       <w:rPr>
         <w:i/>
       </w:rPr>
-      <w:t>Portail d’interconnexion de données d’élevage</w:t>
+      <w:t>Portail</w:t>
     </w:r>
+    <w:proofErr w:type="spellEnd"/>
+    <w:r>
+      <w:rPr>
+        <w:i/>
+      </w:rPr>
+      <w:t xml:space="preserve"> </w:t>
+    </w:r>
+    <w:proofErr w:type="spellStart"/>
+    <w:r>
+      <w:rPr>
+        <w:i/>
+      </w:rPr>
+      <w:t>d’interconnexion</w:t>
+    </w:r>
+    <w:proofErr w:type="spellEnd"/>
+    <w:r>
+      <w:rPr>
+        <w:i/>
+      </w:rPr>
+      <w:t xml:space="preserve"> de </w:t>
+    </w:r>
+    <w:proofErr w:type="spellStart"/>
+    <w:r>
+      <w:rPr>
+        <w:i/>
+      </w:rPr>
+      <w:t>données</w:t>
+    </w:r>
+    <w:proofErr w:type="spellEnd"/>
+    <w:r>
+      <w:rPr>
+        <w:i/>
+      </w:rPr>
+      <w:t xml:space="preserve"> </w:t>
+    </w:r>
+    <w:proofErr w:type="spellStart"/>
+    <w:r>
+      <w:rPr>
+        <w:i/>
+      </w:rPr>
+      <w:t>d’élevage</w:t>
+    </w:r>
+    <w:proofErr w:type="spellEnd"/>
   </w:p>
   <w:p>
     <w:pPr>
@@ -10277,7 +11082,7 @@
       <w:rPr>
         <w:noProof/>
       </w:rPr>
-      <w:t>27 March 2019</w:t>
+      <w:t>30 April 2019</w:t>
     </w:r>
     <w:r>
       <w:fldChar w:fldCharType="end"/>
@@ -10424,6 +11229,119 @@
     </w:lvl>
   </w:abstractNum>
   <w:abstractNum w:abstractNumId="2" w15:restartNumberingAfterBreak="0">
+    <w:nsid w:val="12F0237E"/>
+    <w:multiLevelType w:val="hybridMultilevel"/>
+    <w:tmpl w:val="C068F0FA"/>
+    <w:lvl w:ilvl="0" w:tplc="080C0001">
+      <w:start w:val="1"/>
+      <w:numFmt w:val="bullet"/>
+      <w:lvlText w:val=""/>
+      <w:lvlJc w:val="left"/>
+      <w:pPr>
+        <w:ind w:left="720" w:hanging="360"/>
+      </w:pPr>
+      <w:rPr>
+        <w:rFonts w:ascii="Symbol" w:hAnsi="Symbol" w:hint="default"/>
+      </w:rPr>
+    </w:lvl>
+    <w:lvl w:ilvl="1" w:tplc="080C0003" w:tentative="1">
+      <w:start w:val="1"/>
+      <w:numFmt w:val="bullet"/>
+      <w:lvlText w:val="o"/>
+      <w:lvlJc w:val="left"/>
+      <w:pPr>
+        <w:ind w:left="1440" w:hanging="360"/>
+      </w:pPr>
+      <w:rPr>
+        <w:rFonts w:ascii="Courier New" w:hAnsi="Courier New" w:cs="Courier New" w:hint="default"/>
+      </w:rPr>
+    </w:lvl>
+    <w:lvl w:ilvl="2" w:tplc="080C0005" w:tentative="1">
+      <w:start w:val="1"/>
+      <w:numFmt w:val="bullet"/>
+      <w:lvlText w:val=""/>
+      <w:lvlJc w:val="left"/>
+      <w:pPr>
+        <w:ind w:left="2160" w:hanging="360"/>
+      </w:pPr>
+      <w:rPr>
+        <w:rFonts w:ascii="Wingdings" w:hAnsi="Wingdings" w:hint="default"/>
+      </w:rPr>
+    </w:lvl>
+    <w:lvl w:ilvl="3" w:tplc="080C0001" w:tentative="1">
+      <w:start w:val="1"/>
+      <w:numFmt w:val="bullet"/>
+      <w:lvlText w:val=""/>
+      <w:lvlJc w:val="left"/>
+      <w:pPr>
+        <w:ind w:left="2880" w:hanging="360"/>
+      </w:pPr>
+      <w:rPr>
+        <w:rFonts w:ascii="Symbol" w:hAnsi="Symbol" w:hint="default"/>
+      </w:rPr>
+    </w:lvl>
+    <w:lvl w:ilvl="4" w:tplc="080C0003" w:tentative="1">
+      <w:start w:val="1"/>
+      <w:numFmt w:val="bullet"/>
+      <w:lvlText w:val="o"/>
+      <w:lvlJc w:val="left"/>
+      <w:pPr>
+        <w:ind w:left="3600" w:hanging="360"/>
+      </w:pPr>
+      <w:rPr>
+        <w:rFonts w:ascii="Courier New" w:hAnsi="Courier New" w:cs="Courier New" w:hint="default"/>
+      </w:rPr>
+    </w:lvl>
+    <w:lvl w:ilvl="5" w:tplc="080C0005" w:tentative="1">
+      <w:start w:val="1"/>
+      <w:numFmt w:val="bullet"/>
+      <w:lvlText w:val=""/>
+      <w:lvlJc w:val="left"/>
+      <w:pPr>
+        <w:ind w:left="4320" w:hanging="360"/>
+      </w:pPr>
+      <w:rPr>
+        <w:rFonts w:ascii="Wingdings" w:hAnsi="Wingdings" w:hint="default"/>
+      </w:rPr>
+    </w:lvl>
+    <w:lvl w:ilvl="6" w:tplc="080C0001" w:tentative="1">
+      <w:start w:val="1"/>
+      <w:numFmt w:val="bullet"/>
+      <w:lvlText w:val=""/>
+      <w:lvlJc w:val="left"/>
+      <w:pPr>
+        <w:ind w:left="5040" w:hanging="360"/>
+      </w:pPr>
+      <w:rPr>
+        <w:rFonts w:ascii="Symbol" w:hAnsi="Symbol" w:hint="default"/>
+      </w:rPr>
+    </w:lvl>
+    <w:lvl w:ilvl="7" w:tplc="080C0003" w:tentative="1">
+      <w:start w:val="1"/>
+      <w:numFmt w:val="bullet"/>
+      <w:lvlText w:val="o"/>
+      <w:lvlJc w:val="left"/>
+      <w:pPr>
+        <w:ind w:left="5760" w:hanging="360"/>
+      </w:pPr>
+      <w:rPr>
+        <w:rFonts w:ascii="Courier New" w:hAnsi="Courier New" w:cs="Courier New" w:hint="default"/>
+      </w:rPr>
+    </w:lvl>
+    <w:lvl w:ilvl="8" w:tplc="080C0005" w:tentative="1">
+      <w:start w:val="1"/>
+      <w:numFmt w:val="bullet"/>
+      <w:lvlText w:val=""/>
+      <w:lvlJc w:val="left"/>
+      <w:pPr>
+        <w:ind w:left="6480" w:hanging="360"/>
+      </w:pPr>
+      <w:rPr>
+        <w:rFonts w:ascii="Wingdings" w:hAnsi="Wingdings" w:hint="default"/>
+      </w:rPr>
+    </w:lvl>
+  </w:abstractNum>
+  <w:abstractNum w:abstractNumId="3" w15:restartNumberingAfterBreak="0">
     <w:nsid w:val="22FA16BD"/>
     <w:multiLevelType w:val="singleLevel"/>
     <w:tmpl w:val="4470E1F2"/>
@@ -10444,7 +11362,7 @@
       </w:rPr>
     </w:lvl>
   </w:abstractNum>
-  <w:abstractNum w:abstractNumId="3" w15:restartNumberingAfterBreak="0">
+  <w:abstractNum w:abstractNumId="4" w15:restartNumberingAfterBreak="0">
     <w:nsid w:val="2C3D60F9"/>
     <w:multiLevelType w:val="multilevel"/>
     <w:tmpl w:val="1CA2D204"/>
@@ -10566,7 +11484,7 @@
       </w:rPr>
     </w:lvl>
   </w:abstractNum>
-  <w:abstractNum w:abstractNumId="4" w15:restartNumberingAfterBreak="0">
+  <w:abstractNum w:abstractNumId="5" w15:restartNumberingAfterBreak="0">
     <w:nsid w:val="4FA1091A"/>
     <w:multiLevelType w:val="hybridMultilevel"/>
     <w:tmpl w:val="A56CACA4"/>
@@ -10707,7 +11625,7 @@
       </w:rPr>
     </w:lvl>
   </w:abstractNum>
-  <w:abstractNum w:abstractNumId="5" w15:restartNumberingAfterBreak="0">
+  <w:abstractNum w:abstractNumId="6" w15:restartNumberingAfterBreak="0">
     <w:nsid w:val="73321D66"/>
     <w:multiLevelType w:val="hybridMultilevel"/>
     <w:tmpl w:val="ECC27BFC"/>
@@ -10820,7 +11738,7 @@
       </w:rPr>
     </w:lvl>
   </w:abstractNum>
-  <w:abstractNum w:abstractNumId="6" w15:restartNumberingAfterBreak="0">
+  <w:abstractNum w:abstractNumId="7" w15:restartNumberingAfterBreak="0">
     <w:nsid w:val="7ACC44EE"/>
     <w:multiLevelType w:val="hybridMultilevel"/>
     <w:tmpl w:val="3048821C"/>
@@ -10934,25 +11852,28 @@
     </w:lvl>
   </w:abstractNum>
   <w:num w:numId="1">
-    <w:abstractNumId w:val="3"/>
+    <w:abstractNumId w:val="4"/>
   </w:num>
   <w:num w:numId="2">
     <w:abstractNumId w:val="0"/>
   </w:num>
   <w:num w:numId="3">
-    <w:abstractNumId w:val="4"/>
+    <w:abstractNumId w:val="5"/>
   </w:num>
   <w:num w:numId="4">
-    <w:abstractNumId w:val="2"/>
+    <w:abstractNumId w:val="3"/>
   </w:num>
   <w:num w:numId="5">
-    <w:abstractNumId w:val="6"/>
+    <w:abstractNumId w:val="7"/>
   </w:num>
   <w:num w:numId="6">
     <w:abstractNumId w:val="1"/>
   </w:num>
   <w:num w:numId="7">
-    <w:abstractNumId w:val="5"/>
+    <w:abstractNumId w:val="6"/>
+  </w:num>
+  <w:num w:numId="8">
+    <w:abstractNumId w:val="2"/>
   </w:num>
 </w:numbering>
 </file>
@@ -12219,7 +13140,7 @@
 </file>
 
 <file path=customXml/itemProps1.xml><?xml version="1.0" encoding="utf-8"?>
-<ds:datastoreItem xmlns:ds="http://schemas.openxmlformats.org/officeDocument/2006/customXml" ds:itemID="{434DD1A7-28B8-4988-82CE-FD5DB039426F}">
+<ds:datastoreItem xmlns:ds="http://schemas.openxmlformats.org/officeDocument/2006/customXml" ds:itemID="{887BFEA7-D587-413D-839B-114E208DFF64}">
   <ds:schemaRefs>
     <ds:schemaRef ds:uri="http://schemas.openxmlformats.org/officeDocument/2006/bibliography"/>
   </ds:schemaRefs>

</xml_diff>